<commit_message>
Update the file with the new added suite case
</commit_message>
<xml_diff>
--- a/meveo-tests/Selenium/Rapport_Complet_sur_Application.docx
+++ b/meveo-tests/Selenium/Rapport_Complet_sur_Application.docx
@@ -185,110 +185,374 @@
         <w:rPr>
           <w:rFonts w:ascii="Times New Roman" w:hAnsi="Times New Roman" w:cs="Times New Roman"/>
           <w:b/>
+          <w:color w:val="00B050"/>
+        </w:rPr>
+        <w:t>OK</w:t>
+      </w:r>
+      <w:r>
+        <w:rPr>
+          <w:rFonts w:ascii="Times New Roman" w:hAnsi="Times New Roman" w:cs="Times New Roman"/>
+        </w:rPr>
+        <w:br/>
+        <w:t xml:space="preserve">Test suite de la page </w:t>
+      </w:r>
+      <w:r>
+        <w:rPr>
+          <w:rFonts w:ascii="Times New Roman" w:hAnsi="Times New Roman" w:cs="Times New Roman"/>
+        </w:rPr>
+        <w:t>Contacts</w:t>
+      </w:r>
+      <w:r>
+        <w:rPr>
+          <w:rFonts w:ascii="Times New Roman" w:hAnsi="Times New Roman" w:cs="Times New Roman"/>
+        </w:rPr>
+        <w:t xml:space="preserve"> : </w:t>
+      </w:r>
+      <w:r>
+        <w:rPr>
+          <w:rFonts w:ascii="Times New Roman" w:hAnsi="Times New Roman" w:cs="Times New Roman"/>
+          <w:b/>
+          <w:color w:val="00B050"/>
+        </w:rPr>
+        <w:t>OK</w:t>
+      </w:r>
+      <w:r>
+        <w:rPr>
+          <w:rFonts w:ascii="Times New Roman" w:hAnsi="Times New Roman" w:cs="Times New Roman"/>
+        </w:rPr>
+        <w:t xml:space="preserve"> </w:t>
+      </w:r>
+      <w:r>
+        <w:rPr>
+          <w:rFonts w:ascii="Times New Roman" w:hAnsi="Times New Roman" w:cs="Times New Roman"/>
+        </w:rPr>
+        <w:br/>
+        <w:t>Test suite de la page</w:t>
+      </w:r>
+      <w:r>
+        <w:rPr>
+          <w:rFonts w:ascii="Times New Roman" w:hAnsi="Times New Roman" w:cs="Times New Roman"/>
+        </w:rPr>
+        <w:t xml:space="preserve"> </w:t>
+      </w:r>
+      <w:proofErr w:type="spellStart"/>
+      <w:r>
+        <w:rPr>
+          <w:rFonts w:ascii="Times New Roman" w:hAnsi="Times New Roman" w:cs="Times New Roman"/>
+        </w:rPr>
+        <w:t>Users</w:t>
+      </w:r>
+      <w:proofErr w:type="spellEnd"/>
+      <w:r>
+        <w:rPr>
+          <w:rFonts w:ascii="Times New Roman" w:hAnsi="Times New Roman" w:cs="Times New Roman"/>
+        </w:rPr>
+        <w:t xml:space="preserve">: </w:t>
+      </w:r>
+      <w:r>
+        <w:rPr>
+          <w:rFonts w:ascii="Times New Roman" w:hAnsi="Times New Roman" w:cs="Times New Roman"/>
+          <w:b/>
+          <w:color w:val="00B050"/>
+        </w:rPr>
+        <w:t>OK</w:t>
+      </w:r>
+      <w:r>
+        <w:rPr>
+          <w:rFonts w:ascii="Times New Roman" w:hAnsi="Times New Roman" w:cs="Times New Roman"/>
+        </w:rPr>
+        <w:t xml:space="preserve"> </w:t>
+      </w:r>
+      <w:r>
+        <w:rPr>
+          <w:rFonts w:ascii="Times New Roman" w:hAnsi="Times New Roman" w:cs="Times New Roman"/>
+        </w:rPr>
+        <w:br/>
+        <w:t xml:space="preserve">Test suite de la page </w:t>
+      </w:r>
+      <w:r>
+        <w:rPr>
+          <w:rFonts w:ascii="Times New Roman" w:hAnsi="Times New Roman" w:cs="Times New Roman"/>
+        </w:rPr>
+        <w:t xml:space="preserve">User </w:t>
+      </w:r>
+      <w:proofErr w:type="spellStart"/>
+      <w:r>
+        <w:rPr>
+          <w:rFonts w:ascii="Times New Roman" w:hAnsi="Times New Roman" w:cs="Times New Roman"/>
+        </w:rPr>
+        <w:t>Roles</w:t>
+      </w:r>
+      <w:proofErr w:type="spellEnd"/>
+      <w:r>
+        <w:rPr>
+          <w:rFonts w:ascii="Times New Roman" w:hAnsi="Times New Roman" w:cs="Times New Roman"/>
+        </w:rPr>
+        <w:t xml:space="preserve">: </w:t>
+      </w:r>
+      <w:r>
+        <w:rPr>
+          <w:rFonts w:ascii="Times New Roman" w:hAnsi="Times New Roman" w:cs="Times New Roman"/>
+          <w:b/>
+          <w:color w:val="00B050"/>
+        </w:rPr>
+        <w:t>OK</w:t>
+      </w:r>
+      <w:r>
+        <w:rPr>
+          <w:rFonts w:ascii="Times New Roman" w:hAnsi="Times New Roman" w:cs="Times New Roman"/>
+        </w:rPr>
+        <w:br/>
+        <w:t xml:space="preserve">Test suite de la page </w:t>
+      </w:r>
+      <w:r>
+        <w:rPr>
+          <w:rFonts w:ascii="Times New Roman" w:hAnsi="Times New Roman" w:cs="Times New Roman"/>
+        </w:rPr>
+        <w:t>Sellers</w:t>
+      </w:r>
+      <w:r>
+        <w:rPr>
+          <w:rFonts w:ascii="Times New Roman" w:hAnsi="Times New Roman" w:cs="Times New Roman"/>
+        </w:rPr>
+        <w:t xml:space="preserve">: </w:t>
+      </w:r>
+      <w:r>
+        <w:rPr>
+          <w:rFonts w:ascii="Times New Roman" w:hAnsi="Times New Roman" w:cs="Times New Roman"/>
+          <w:b/>
+          <w:color w:val="00B050"/>
+        </w:rPr>
+        <w:t>OK</w:t>
+      </w:r>
+      <w:r>
+        <w:rPr>
+          <w:rFonts w:ascii="Times New Roman" w:hAnsi="Times New Roman" w:cs="Times New Roman"/>
+        </w:rPr>
+        <w:br/>
+        <w:t xml:space="preserve">Test suite de la page </w:t>
+      </w:r>
+      <w:proofErr w:type="spellStart"/>
+      <w:r>
+        <w:rPr>
+          <w:rFonts w:ascii="Times New Roman" w:hAnsi="Times New Roman" w:cs="Times New Roman"/>
+        </w:rPr>
+        <w:t>Customers</w:t>
+      </w:r>
+      <w:proofErr w:type="spellEnd"/>
+      <w:r>
+        <w:rPr>
+          <w:rFonts w:ascii="Times New Roman" w:hAnsi="Times New Roman" w:cs="Times New Roman"/>
+        </w:rPr>
+        <w:t>/</w:t>
+      </w:r>
+      <w:proofErr w:type="spellStart"/>
+      <w:r>
+        <w:rPr>
+          <w:rFonts w:ascii="Times New Roman" w:hAnsi="Times New Roman" w:cs="Times New Roman"/>
+        </w:rPr>
+        <w:t>Titles</w:t>
+      </w:r>
+      <w:proofErr w:type="spellEnd"/>
+      <w:r>
+        <w:rPr>
+          <w:rFonts w:ascii="Times New Roman" w:hAnsi="Times New Roman" w:cs="Times New Roman"/>
+        </w:rPr>
+        <w:t xml:space="preserve"> and </w:t>
+      </w:r>
+      <w:proofErr w:type="spellStart"/>
+      <w:r>
+        <w:rPr>
+          <w:rFonts w:ascii="Times New Roman" w:hAnsi="Times New Roman" w:cs="Times New Roman"/>
+        </w:rPr>
+        <w:t>civilities</w:t>
+      </w:r>
+      <w:proofErr w:type="spellEnd"/>
+      <w:r>
+        <w:rPr>
+          <w:rFonts w:ascii="Times New Roman" w:hAnsi="Times New Roman" w:cs="Times New Roman"/>
+        </w:rPr>
+        <w:t xml:space="preserve">: </w:t>
+      </w:r>
+      <w:r>
+        <w:rPr>
+          <w:rFonts w:ascii="Times New Roman" w:hAnsi="Times New Roman" w:cs="Times New Roman"/>
+          <w:b/>
+          <w:color w:val="00B050"/>
+        </w:rPr>
+        <w:t>OK</w:t>
+      </w:r>
+      <w:r>
+        <w:rPr>
+          <w:rFonts w:ascii="Times New Roman" w:hAnsi="Times New Roman" w:cs="Times New Roman"/>
+        </w:rPr>
+        <w:br/>
+        <w:t xml:space="preserve">Test suite de la page </w:t>
+      </w:r>
+      <w:proofErr w:type="spellStart"/>
+      <w:r>
+        <w:rPr>
+          <w:rFonts w:ascii="Times New Roman" w:hAnsi="Times New Roman" w:cs="Times New Roman"/>
+        </w:rPr>
+        <w:t>Customers</w:t>
+      </w:r>
+      <w:proofErr w:type="spellEnd"/>
+      <w:r>
+        <w:rPr>
+          <w:rFonts w:ascii="Times New Roman" w:hAnsi="Times New Roman" w:cs="Times New Roman"/>
+        </w:rPr>
+        <w:t>/</w:t>
+      </w:r>
+      <w:r>
+        <w:rPr>
+          <w:rFonts w:ascii="Times New Roman" w:hAnsi="Times New Roman" w:cs="Times New Roman"/>
+        </w:rPr>
+        <w:t>Brands</w:t>
+      </w:r>
+      <w:r>
+        <w:rPr>
+          <w:rFonts w:ascii="Times New Roman" w:hAnsi="Times New Roman" w:cs="Times New Roman"/>
+        </w:rPr>
+        <w:t xml:space="preserve">: </w:t>
+      </w:r>
+      <w:r>
+        <w:rPr>
+          <w:rFonts w:ascii="Times New Roman" w:hAnsi="Times New Roman" w:cs="Times New Roman"/>
+          <w:b/>
+          <w:color w:val="00B050"/>
+        </w:rPr>
+        <w:t>OK</w:t>
+      </w:r>
+      <w:r>
+        <w:rPr>
+          <w:rFonts w:ascii="Times New Roman" w:hAnsi="Times New Roman" w:cs="Times New Roman"/>
+        </w:rPr>
+        <w:br/>
+        <w:t xml:space="preserve">Test suite de la page </w:t>
+      </w:r>
+      <w:proofErr w:type="spellStart"/>
+      <w:r>
+        <w:rPr>
+          <w:rFonts w:ascii="Times New Roman" w:hAnsi="Times New Roman" w:cs="Times New Roman"/>
+        </w:rPr>
+        <w:t>Customers</w:t>
+      </w:r>
+      <w:proofErr w:type="spellEnd"/>
+      <w:r>
+        <w:rPr>
+          <w:rFonts w:ascii="Times New Roman" w:hAnsi="Times New Roman" w:cs="Times New Roman"/>
+        </w:rPr>
+        <w:t>/</w:t>
+      </w:r>
+      <w:r>
+        <w:rPr>
+          <w:rFonts w:ascii="Times New Roman" w:hAnsi="Times New Roman" w:cs="Times New Roman"/>
+        </w:rPr>
+        <w:t xml:space="preserve">Customer </w:t>
+      </w:r>
+      <w:proofErr w:type="spellStart"/>
+      <w:r>
+        <w:rPr>
+          <w:rFonts w:ascii="Times New Roman" w:hAnsi="Times New Roman" w:cs="Times New Roman"/>
+        </w:rPr>
+        <w:t>C</w:t>
+      </w:r>
+      <w:r>
+        <w:rPr>
+          <w:rFonts w:ascii="Times New Roman" w:hAnsi="Times New Roman" w:cs="Times New Roman"/>
+        </w:rPr>
+        <w:t>ategories</w:t>
+      </w:r>
+      <w:proofErr w:type="spellEnd"/>
+      <w:r>
+        <w:rPr>
+          <w:rFonts w:ascii="Times New Roman" w:hAnsi="Times New Roman" w:cs="Times New Roman"/>
+        </w:rPr>
+        <w:t xml:space="preserve"> </w:t>
+      </w:r>
+      <w:r>
+        <w:rPr>
+          <w:rFonts w:ascii="Times New Roman" w:hAnsi="Times New Roman" w:cs="Times New Roman"/>
+        </w:rPr>
+        <w:t xml:space="preserve">: </w:t>
+      </w:r>
+      <w:r>
+        <w:rPr>
+          <w:rFonts w:ascii="Times New Roman" w:hAnsi="Times New Roman" w:cs="Times New Roman"/>
+          <w:b/>
+          <w:color w:val="00B050"/>
+        </w:rPr>
+        <w:t>OK</w:t>
+      </w:r>
+      <w:r>
+        <w:rPr>
+          <w:rFonts w:ascii="Times New Roman" w:hAnsi="Times New Roman" w:cs="Times New Roman"/>
+          <w:b/>
           <w:color w:val="FF0000"/>
         </w:rPr>
-        <w:t>KO</w:t>
-      </w:r>
-      <w:r>
-        <w:rPr>
-          <w:rFonts w:ascii="Times New Roman" w:hAnsi="Times New Roman" w:cs="Times New Roman"/>
-        </w:rPr>
-        <w:br/>
-        <w:t xml:space="preserve">Test suite de la page </w:t>
-      </w:r>
-      <w:r>
-        <w:rPr>
-          <w:rFonts w:ascii="Times New Roman" w:hAnsi="Times New Roman" w:cs="Times New Roman"/>
-        </w:rPr>
-        <w:t>Contacts</w:t>
-      </w:r>
-      <w:r>
-        <w:rPr>
-          <w:rFonts w:ascii="Times New Roman" w:hAnsi="Times New Roman" w:cs="Times New Roman"/>
-        </w:rPr>
-        <w:t xml:space="preserve"> : </w:t>
-      </w:r>
-      <w:r>
-        <w:rPr>
-          <w:rFonts w:ascii="Times New Roman" w:hAnsi="Times New Roman" w:cs="Times New Roman"/>
-          <w:b/>
-          <w:color w:val="00B050"/>
-        </w:rPr>
-        <w:t>OK</w:t>
-      </w:r>
-      <w:r>
-        <w:rPr>
-          <w:rFonts w:ascii="Times New Roman" w:hAnsi="Times New Roman" w:cs="Times New Roman"/>
-        </w:rPr>
-        <w:t xml:space="preserve"> </w:t>
-      </w:r>
-      <w:r>
-        <w:rPr>
-          <w:rFonts w:ascii="Times New Roman" w:hAnsi="Times New Roman" w:cs="Times New Roman"/>
-        </w:rPr>
-        <w:br/>
-        <w:t>Test suite de la page</w:t>
-      </w:r>
-      <w:r>
-        <w:rPr>
-          <w:rFonts w:ascii="Times New Roman" w:hAnsi="Times New Roman" w:cs="Times New Roman"/>
-        </w:rPr>
-        <w:t xml:space="preserve"> </w:t>
-      </w:r>
-      <w:proofErr w:type="spellStart"/>
-      <w:r>
-        <w:rPr>
-          <w:rFonts w:ascii="Times New Roman" w:hAnsi="Times New Roman" w:cs="Times New Roman"/>
-        </w:rPr>
-        <w:t>Users</w:t>
-      </w:r>
-      <w:proofErr w:type="spellEnd"/>
-      <w:r>
-        <w:rPr>
-          <w:rFonts w:ascii="Times New Roman" w:hAnsi="Times New Roman" w:cs="Times New Roman"/>
-        </w:rPr>
-        <w:t xml:space="preserve">: </w:t>
-      </w:r>
-      <w:r>
-        <w:rPr>
-          <w:rFonts w:ascii="Times New Roman" w:hAnsi="Times New Roman" w:cs="Times New Roman"/>
-          <w:b/>
-          <w:color w:val="00B050"/>
-        </w:rPr>
-        <w:t>OK</w:t>
-      </w:r>
-      <w:r>
-        <w:rPr>
-          <w:rFonts w:ascii="Times New Roman" w:hAnsi="Times New Roman" w:cs="Times New Roman"/>
-        </w:rPr>
-        <w:t xml:space="preserve"> </w:t>
-      </w:r>
-      <w:r>
-        <w:rPr>
-          <w:rFonts w:ascii="Times New Roman" w:hAnsi="Times New Roman" w:cs="Times New Roman"/>
-        </w:rPr>
-        <w:br/>
-        <w:t xml:space="preserve">Test suite de la page </w:t>
-      </w:r>
-      <w:r>
-        <w:rPr>
-          <w:rFonts w:ascii="Times New Roman" w:hAnsi="Times New Roman" w:cs="Times New Roman"/>
-        </w:rPr>
-        <w:t xml:space="preserve">User </w:t>
-      </w:r>
-      <w:proofErr w:type="spellStart"/>
-      <w:r>
-        <w:rPr>
-          <w:rFonts w:ascii="Times New Roman" w:hAnsi="Times New Roman" w:cs="Times New Roman"/>
-        </w:rPr>
-        <w:t>Roles</w:t>
-      </w:r>
-      <w:proofErr w:type="spellEnd"/>
-      <w:r>
-        <w:rPr>
-          <w:rFonts w:ascii="Times New Roman" w:hAnsi="Times New Roman" w:cs="Times New Roman"/>
-        </w:rPr>
-        <w:t xml:space="preserve">: </w:t>
+        <w:br/>
+      </w:r>
+      <w:r>
+        <w:rPr>
+          <w:rFonts w:ascii="Times New Roman" w:hAnsi="Times New Roman" w:cs="Times New Roman"/>
+        </w:rPr>
+        <w:t xml:space="preserve">Test suite de la page </w:t>
+      </w:r>
+      <w:proofErr w:type="spellStart"/>
+      <w:r>
+        <w:rPr>
+          <w:rFonts w:ascii="Times New Roman" w:hAnsi="Times New Roman" w:cs="Times New Roman"/>
+        </w:rPr>
+        <w:t>Customers</w:t>
+      </w:r>
+      <w:proofErr w:type="spellEnd"/>
+      <w:r>
+        <w:rPr>
+          <w:rFonts w:ascii="Times New Roman" w:hAnsi="Times New Roman" w:cs="Times New Roman"/>
+        </w:rPr>
+        <w:t>/</w:t>
+      </w:r>
+      <w:r>
+        <w:rPr>
+          <w:rFonts w:ascii="Times New Roman" w:hAnsi="Times New Roman" w:cs="Times New Roman"/>
+        </w:rPr>
+        <w:t xml:space="preserve"> </w:t>
+      </w:r>
+      <w:proofErr w:type="spellStart"/>
+      <w:r>
+        <w:rPr>
+          <w:rFonts w:ascii="Times New Roman" w:hAnsi="Times New Roman" w:cs="Times New Roman"/>
+        </w:rPr>
+        <w:t>Credit</w:t>
+      </w:r>
+      <w:proofErr w:type="spellEnd"/>
+      <w:r>
+        <w:rPr>
+          <w:rFonts w:ascii="Times New Roman" w:hAnsi="Times New Roman" w:cs="Times New Roman"/>
+        </w:rPr>
+        <w:t xml:space="preserve"> </w:t>
+      </w:r>
+      <w:proofErr w:type="spellStart"/>
+      <w:r>
+        <w:rPr>
+          <w:rFonts w:ascii="Times New Roman" w:hAnsi="Times New Roman" w:cs="Times New Roman"/>
+        </w:rPr>
+        <w:t>categories</w:t>
+      </w:r>
+      <w:proofErr w:type="spellEnd"/>
+      <w:r>
+        <w:rPr>
+          <w:rFonts w:ascii="Times New Roman" w:hAnsi="Times New Roman" w:cs="Times New Roman"/>
+        </w:rPr>
+        <w:t xml:space="preserve"> : </w:t>
+      </w:r>
+      <w:r>
+        <w:rPr>
+          <w:rFonts w:ascii="Times New Roman" w:hAnsi="Times New Roman" w:cs="Times New Roman"/>
+          <w:b/>
+          <w:color w:val="00B050"/>
+        </w:rPr>
+        <w:t>OK</w:t>
       </w:r>
       <w:r>
         <w:rPr>
@@ -296,26 +560,55 @@
           <w:b/>
           <w:color w:val="FF0000"/>
         </w:rPr>
-        <w:t xml:space="preserve">KO </w:t>
-      </w:r>
-      <w:r>
-        <w:rPr>
-          <w:rFonts w:ascii="Times New Roman" w:hAnsi="Times New Roman" w:cs="Times New Roman"/>
-        </w:rPr>
-        <w:br/>
-        <w:t xml:space="preserve">Test suite de la page </w:t>
-      </w:r>
-      <w:r>
-        <w:rPr>
-          <w:rFonts w:ascii="Times New Roman" w:hAnsi="Times New Roman" w:cs="Times New Roman"/>
-        </w:rPr>
-        <w:t>Sellers</w:t>
-      </w:r>
-      <w:r>
-        <w:rPr>
-          <w:rFonts w:ascii="Times New Roman" w:hAnsi="Times New Roman" w:cs="Times New Roman"/>
-        </w:rPr>
-        <w:t xml:space="preserve">: </w:t>
+        <w:br/>
+      </w:r>
+      <w:r>
+        <w:rPr>
+          <w:rFonts w:ascii="Times New Roman" w:hAnsi="Times New Roman" w:cs="Times New Roman"/>
+        </w:rPr>
+        <w:t xml:space="preserve">Test suite de la page </w:t>
+      </w:r>
+      <w:proofErr w:type="spellStart"/>
+      <w:r>
+        <w:rPr>
+          <w:rFonts w:ascii="Times New Roman" w:hAnsi="Times New Roman" w:cs="Times New Roman"/>
+        </w:rPr>
+        <w:t>Customers</w:t>
+      </w:r>
+      <w:proofErr w:type="spellEnd"/>
+      <w:r>
+        <w:rPr>
+          <w:rFonts w:ascii="Times New Roman" w:hAnsi="Times New Roman" w:cs="Times New Roman"/>
+        </w:rPr>
+        <w:t>/</w:t>
+      </w:r>
+      <w:proofErr w:type="spellStart"/>
+      <w:r>
+        <w:rPr>
+          <w:rFonts w:ascii="Times New Roman" w:hAnsi="Times New Roman" w:cs="Times New Roman"/>
+        </w:rPr>
+        <w:t>Account</w:t>
+      </w:r>
+      <w:proofErr w:type="spellEnd"/>
+      <w:r>
+        <w:rPr>
+          <w:rFonts w:ascii="Times New Roman" w:hAnsi="Times New Roman" w:cs="Times New Roman"/>
+        </w:rPr>
+        <w:t xml:space="preserve"> Operations Types</w:t>
+      </w:r>
+      <w:r>
+        <w:rPr>
+          <w:rFonts w:ascii="Times New Roman" w:hAnsi="Times New Roman" w:cs="Times New Roman"/>
+        </w:rPr>
+        <w:t xml:space="preserve">: </w:t>
+      </w:r>
+      <w:r>
+        <w:rPr>
+          <w:rFonts w:ascii="Times New Roman" w:hAnsi="Times New Roman" w:cs="Times New Roman"/>
+          <w:b/>
+          <w:color w:val="00B050"/>
+        </w:rPr>
+        <w:t>OK</w:t>
       </w:r>
       <w:r>
         <w:rPr>
@@ -323,56 +616,47 @@
           <w:b/>
           <w:color w:val="FF0000"/>
         </w:rPr>
-        <w:t>KO</w:t>
-      </w:r>
-      <w:r>
-        <w:rPr>
-          <w:rFonts w:ascii="Times New Roman" w:hAnsi="Times New Roman" w:cs="Times New Roman"/>
-        </w:rPr>
-        <w:br/>
-        <w:t xml:space="preserve">Test suite de la page </w:t>
-      </w:r>
-      <w:proofErr w:type="spellStart"/>
-      <w:r>
-        <w:rPr>
-          <w:rFonts w:ascii="Times New Roman" w:hAnsi="Times New Roman" w:cs="Times New Roman"/>
-        </w:rPr>
-        <w:t>Customers</w:t>
-      </w:r>
-      <w:proofErr w:type="spellEnd"/>
-      <w:r>
-        <w:rPr>
-          <w:rFonts w:ascii="Times New Roman" w:hAnsi="Times New Roman" w:cs="Times New Roman"/>
-        </w:rPr>
-        <w:t>/</w:t>
-      </w:r>
-      <w:proofErr w:type="spellStart"/>
-      <w:r>
-        <w:rPr>
-          <w:rFonts w:ascii="Times New Roman" w:hAnsi="Times New Roman" w:cs="Times New Roman"/>
-        </w:rPr>
-        <w:t>Titles</w:t>
-      </w:r>
-      <w:proofErr w:type="spellEnd"/>
-      <w:r>
-        <w:rPr>
-          <w:rFonts w:ascii="Times New Roman" w:hAnsi="Times New Roman" w:cs="Times New Roman"/>
-        </w:rPr>
-        <w:t xml:space="preserve"> and </w:t>
-      </w:r>
-      <w:proofErr w:type="spellStart"/>
-      <w:r>
-        <w:rPr>
-          <w:rFonts w:ascii="Times New Roman" w:hAnsi="Times New Roman" w:cs="Times New Roman"/>
-        </w:rPr>
-        <w:t>civilities</w:t>
-      </w:r>
-      <w:proofErr w:type="spellEnd"/>
-      <w:r>
-        <w:rPr>
-          <w:rFonts w:ascii="Times New Roman" w:hAnsi="Times New Roman" w:cs="Times New Roman"/>
-        </w:rPr>
-        <w:t xml:space="preserve">: </w:t>
+        <w:br/>
+      </w:r>
+      <w:r>
+        <w:rPr>
+          <w:rFonts w:ascii="Times New Roman" w:hAnsi="Times New Roman" w:cs="Times New Roman"/>
+        </w:rPr>
+        <w:t xml:space="preserve">Test suite de la page </w:t>
+      </w:r>
+      <w:r>
+        <w:rPr>
+          <w:rFonts w:ascii="Times New Roman" w:hAnsi="Times New Roman" w:cs="Times New Roman"/>
+        </w:rPr>
+        <w:t>International settings/</w:t>
+      </w:r>
+      <w:r>
+        <w:rPr>
+          <w:rFonts w:ascii="Times New Roman" w:hAnsi="Times New Roman" w:cs="Times New Roman"/>
+        </w:rPr>
+        <w:t xml:space="preserve"> </w:t>
+      </w:r>
+      <w:proofErr w:type="spellStart"/>
+      <w:r>
+        <w:rPr>
+          <w:rFonts w:ascii="Times New Roman" w:hAnsi="Times New Roman" w:cs="Times New Roman"/>
+        </w:rPr>
+        <w:t>Languages</w:t>
+      </w:r>
+      <w:proofErr w:type="spellEnd"/>
+      <w:r>
+        <w:rPr>
+          <w:rFonts w:ascii="Times New Roman" w:hAnsi="Times New Roman" w:cs="Times New Roman"/>
+        </w:rPr>
+        <w:t xml:space="preserve">: </w:t>
+      </w:r>
+      <w:r>
+        <w:rPr>
+          <w:rFonts w:ascii="Times New Roman" w:hAnsi="Times New Roman" w:cs="Times New Roman"/>
+          <w:b/>
+          <w:color w:val="00B050"/>
+        </w:rPr>
+        <w:t>OK</w:t>
       </w:r>
       <w:r>
         <w:rPr>
@@ -380,40 +664,35 @@
           <w:b/>
           <w:color w:val="FF0000"/>
         </w:rPr>
-        <w:t>KO</w:t>
-      </w:r>
-      <w:r>
-        <w:rPr>
-          <w:rFonts w:ascii="Times New Roman" w:hAnsi="Times New Roman" w:cs="Times New Roman"/>
-        </w:rPr>
-        <w:br/>
-        <w:t xml:space="preserve">Test suite de la page </w:t>
-      </w:r>
-      <w:proofErr w:type="spellStart"/>
-      <w:r>
-        <w:rPr>
-          <w:rFonts w:ascii="Times New Roman" w:hAnsi="Times New Roman" w:cs="Times New Roman"/>
-        </w:rPr>
-        <w:t>Customers</w:t>
-      </w:r>
-      <w:proofErr w:type="spellEnd"/>
-      <w:r>
-        <w:rPr>
-          <w:rFonts w:ascii="Times New Roman" w:hAnsi="Times New Roman" w:cs="Times New Roman"/>
-        </w:rPr>
-        <w:t>/</w:t>
-      </w:r>
-      <w:r>
-        <w:rPr>
-          <w:rFonts w:ascii="Times New Roman" w:hAnsi="Times New Roman" w:cs="Times New Roman"/>
-        </w:rPr>
-        <w:t>Brands</w:t>
-      </w:r>
-      <w:r>
-        <w:rPr>
-          <w:rFonts w:ascii="Times New Roman" w:hAnsi="Times New Roman" w:cs="Times New Roman"/>
-        </w:rPr>
-        <w:t xml:space="preserve">: </w:t>
+        <w:br/>
+      </w:r>
+      <w:r>
+        <w:rPr>
+          <w:rFonts w:ascii="Times New Roman" w:hAnsi="Times New Roman" w:cs="Times New Roman"/>
+        </w:rPr>
+        <w:t xml:space="preserve">Test suite de la page International settings/ </w:t>
+      </w:r>
+      <w:proofErr w:type="spellStart"/>
+      <w:r>
+        <w:rPr>
+          <w:rFonts w:ascii="Times New Roman" w:hAnsi="Times New Roman" w:cs="Times New Roman"/>
+        </w:rPr>
+        <w:t>Currencies</w:t>
+      </w:r>
+      <w:proofErr w:type="spellEnd"/>
+      <w:r>
+        <w:rPr>
+          <w:rFonts w:ascii="Times New Roman" w:hAnsi="Times New Roman" w:cs="Times New Roman"/>
+        </w:rPr>
+        <w:t xml:space="preserve">: </w:t>
+      </w:r>
+      <w:r>
+        <w:rPr>
+          <w:rFonts w:ascii="Times New Roman" w:hAnsi="Times New Roman" w:cs="Times New Roman"/>
+          <w:b/>
+          <w:color w:val="00B050"/>
+        </w:rPr>
+        <w:t>OK</w:t>
       </w:r>
       <w:r>
         <w:rPr>
@@ -421,60 +700,33 @@
           <w:b/>
           <w:color w:val="FF0000"/>
         </w:rPr>
-        <w:t>KO</w:t>
-      </w:r>
-      <w:r>
-        <w:rPr>
-          <w:rFonts w:ascii="Times New Roman" w:hAnsi="Times New Roman" w:cs="Times New Roman"/>
-        </w:rPr>
-        <w:br/>
-        <w:t xml:space="preserve">Test suite de la page </w:t>
-      </w:r>
-      <w:proofErr w:type="spellStart"/>
-      <w:r>
-        <w:rPr>
-          <w:rFonts w:ascii="Times New Roman" w:hAnsi="Times New Roman" w:cs="Times New Roman"/>
-        </w:rPr>
-        <w:t>Customers</w:t>
-      </w:r>
-      <w:proofErr w:type="spellEnd"/>
-      <w:r>
-        <w:rPr>
-          <w:rFonts w:ascii="Times New Roman" w:hAnsi="Times New Roman" w:cs="Times New Roman"/>
-        </w:rPr>
-        <w:t>/</w:t>
-      </w:r>
-      <w:r>
-        <w:rPr>
-          <w:rFonts w:ascii="Times New Roman" w:hAnsi="Times New Roman" w:cs="Times New Roman"/>
-        </w:rPr>
-        <w:t xml:space="preserve">Customer </w:t>
-      </w:r>
-      <w:proofErr w:type="spellStart"/>
-      <w:r>
-        <w:rPr>
-          <w:rFonts w:ascii="Times New Roman" w:hAnsi="Times New Roman" w:cs="Times New Roman"/>
-        </w:rPr>
-        <w:t>C</w:t>
-      </w:r>
-      <w:r>
-        <w:rPr>
-          <w:rFonts w:ascii="Times New Roman" w:hAnsi="Times New Roman" w:cs="Times New Roman"/>
-        </w:rPr>
-        <w:t>ategories</w:t>
-      </w:r>
-      <w:proofErr w:type="spellEnd"/>
-      <w:r>
-        <w:rPr>
-          <w:rFonts w:ascii="Times New Roman" w:hAnsi="Times New Roman" w:cs="Times New Roman"/>
-        </w:rPr>
-        <w:t xml:space="preserve"> </w:t>
-      </w:r>
-      <w:r>
-        <w:rPr>
-          <w:rFonts w:ascii="Times New Roman" w:hAnsi="Times New Roman" w:cs="Times New Roman"/>
-        </w:rPr>
-        <w:t xml:space="preserve">: </w:t>
+        <w:br/>
+      </w:r>
+      <w:r>
+        <w:rPr>
+          <w:rFonts w:ascii="Times New Roman" w:hAnsi="Times New Roman" w:cs="Times New Roman"/>
+        </w:rPr>
+        <w:t xml:space="preserve">Test suite de la page International settings/ </w:t>
+      </w:r>
+      <w:r>
+        <w:rPr>
+          <w:rFonts w:ascii="Times New Roman" w:hAnsi="Times New Roman" w:cs="Times New Roman"/>
+        </w:rPr>
+        <w:t>Countries</w:t>
+      </w:r>
+      <w:r>
+        <w:rPr>
+          <w:rFonts w:ascii="Times New Roman" w:hAnsi="Times New Roman" w:cs="Times New Roman"/>
+        </w:rPr>
+        <w:t xml:space="preserve">: </w:t>
+      </w:r>
+      <w:r>
+        <w:rPr>
+          <w:rFonts w:ascii="Times New Roman" w:hAnsi="Times New Roman" w:cs="Times New Roman"/>
+          <w:b/>
+          <w:color w:val="00B050"/>
+        </w:rPr>
+        <w:t>OK</w:t>
       </w:r>
       <w:r>
         <w:rPr>
@@ -482,188 +734,6 @@
           <w:b/>
           <w:color w:val="FF0000"/>
         </w:rPr>
-        <w:t>KO</w:t>
-      </w:r>
-      <w:r>
-        <w:rPr>
-          <w:rFonts w:ascii="Times New Roman" w:hAnsi="Times New Roman" w:cs="Times New Roman"/>
-          <w:b/>
-          <w:color w:val="FF0000"/>
-        </w:rPr>
-        <w:br/>
-      </w:r>
-      <w:r>
-        <w:rPr>
-          <w:rFonts w:ascii="Times New Roman" w:hAnsi="Times New Roman" w:cs="Times New Roman"/>
-        </w:rPr>
-        <w:t xml:space="preserve">Test suite de la page </w:t>
-      </w:r>
-      <w:proofErr w:type="spellStart"/>
-      <w:r>
-        <w:rPr>
-          <w:rFonts w:ascii="Times New Roman" w:hAnsi="Times New Roman" w:cs="Times New Roman"/>
-        </w:rPr>
-        <w:t>Customers</w:t>
-      </w:r>
-      <w:proofErr w:type="spellEnd"/>
-      <w:r>
-        <w:rPr>
-          <w:rFonts w:ascii="Times New Roman" w:hAnsi="Times New Roman" w:cs="Times New Roman"/>
-        </w:rPr>
-        <w:t>/</w:t>
-      </w:r>
-      <w:r>
-        <w:rPr>
-          <w:rFonts w:ascii="Times New Roman" w:hAnsi="Times New Roman" w:cs="Times New Roman"/>
-        </w:rPr>
-        <w:t xml:space="preserve"> </w:t>
-      </w:r>
-      <w:proofErr w:type="spellStart"/>
-      <w:r>
-        <w:rPr>
-          <w:rFonts w:ascii="Times New Roman" w:hAnsi="Times New Roman" w:cs="Times New Roman"/>
-        </w:rPr>
-        <w:t>Credit</w:t>
-      </w:r>
-      <w:proofErr w:type="spellEnd"/>
-      <w:r>
-        <w:rPr>
-          <w:rFonts w:ascii="Times New Roman" w:hAnsi="Times New Roman" w:cs="Times New Roman"/>
-        </w:rPr>
-        <w:t xml:space="preserve"> </w:t>
-      </w:r>
-      <w:proofErr w:type="spellStart"/>
-      <w:r>
-        <w:rPr>
-          <w:rFonts w:ascii="Times New Roman" w:hAnsi="Times New Roman" w:cs="Times New Roman"/>
-        </w:rPr>
-        <w:t>categories</w:t>
-      </w:r>
-      <w:proofErr w:type="spellEnd"/>
-      <w:r>
-        <w:rPr>
-          <w:rFonts w:ascii="Times New Roman" w:hAnsi="Times New Roman" w:cs="Times New Roman"/>
-        </w:rPr>
-        <w:t xml:space="preserve"> : </w:t>
-      </w:r>
-      <w:r>
-        <w:rPr>
-          <w:rFonts w:ascii="Times New Roman" w:hAnsi="Times New Roman" w:cs="Times New Roman"/>
-          <w:b/>
-          <w:color w:val="FF0000"/>
-        </w:rPr>
-        <w:t>KO</w:t>
-      </w:r>
-      <w:r>
-        <w:rPr>
-          <w:rFonts w:ascii="Times New Roman" w:hAnsi="Times New Roman" w:cs="Times New Roman"/>
-          <w:b/>
-          <w:color w:val="FF0000"/>
-        </w:rPr>
-        <w:br/>
-      </w:r>
-      <w:r>
-        <w:rPr>
-          <w:rFonts w:ascii="Times New Roman" w:hAnsi="Times New Roman" w:cs="Times New Roman"/>
-        </w:rPr>
-        <w:t xml:space="preserve">Test suite de la page </w:t>
-      </w:r>
-      <w:proofErr w:type="spellStart"/>
-      <w:r>
-        <w:rPr>
-          <w:rFonts w:ascii="Times New Roman" w:hAnsi="Times New Roman" w:cs="Times New Roman"/>
-        </w:rPr>
-        <w:t>Customers</w:t>
-      </w:r>
-      <w:proofErr w:type="spellEnd"/>
-      <w:r>
-        <w:rPr>
-          <w:rFonts w:ascii="Times New Roman" w:hAnsi="Times New Roman" w:cs="Times New Roman"/>
-        </w:rPr>
-        <w:t>/</w:t>
-      </w:r>
-      <w:proofErr w:type="spellStart"/>
-      <w:r>
-        <w:rPr>
-          <w:rFonts w:ascii="Times New Roman" w:hAnsi="Times New Roman" w:cs="Times New Roman"/>
-        </w:rPr>
-        <w:t>Account</w:t>
-      </w:r>
-      <w:proofErr w:type="spellEnd"/>
-      <w:r>
-        <w:rPr>
-          <w:rFonts w:ascii="Times New Roman" w:hAnsi="Times New Roman" w:cs="Times New Roman"/>
-        </w:rPr>
-        <w:t xml:space="preserve"> Operations Types</w:t>
-      </w:r>
-      <w:r>
-        <w:rPr>
-          <w:rFonts w:ascii="Times New Roman" w:hAnsi="Times New Roman" w:cs="Times New Roman"/>
-        </w:rPr>
-        <w:t xml:space="preserve">: </w:t>
-      </w:r>
-      <w:r>
-        <w:rPr>
-          <w:rFonts w:ascii="Times New Roman" w:hAnsi="Times New Roman" w:cs="Times New Roman"/>
-          <w:b/>
-          <w:color w:val="FF0000"/>
-        </w:rPr>
-        <w:t>KO</w:t>
-      </w:r>
-      <w:r>
-        <w:rPr>
-          <w:rFonts w:ascii="Times New Roman" w:hAnsi="Times New Roman" w:cs="Times New Roman"/>
-          <w:b/>
-          <w:color w:val="FF0000"/>
-        </w:rPr>
-        <w:br/>
-      </w:r>
-      <w:r>
-        <w:rPr>
-          <w:rFonts w:ascii="Times New Roman" w:hAnsi="Times New Roman" w:cs="Times New Roman"/>
-        </w:rPr>
-        <w:t xml:space="preserve">Test suite de la page </w:t>
-      </w:r>
-      <w:r>
-        <w:rPr>
-          <w:rFonts w:ascii="Times New Roman" w:hAnsi="Times New Roman" w:cs="Times New Roman"/>
-        </w:rPr>
-        <w:t>International settings/</w:t>
-      </w:r>
-      <w:r>
-        <w:rPr>
-          <w:rFonts w:ascii="Times New Roman" w:hAnsi="Times New Roman" w:cs="Times New Roman"/>
-        </w:rPr>
-        <w:t xml:space="preserve"> </w:t>
-      </w:r>
-      <w:proofErr w:type="spellStart"/>
-      <w:r>
-        <w:rPr>
-          <w:rFonts w:ascii="Times New Roman" w:hAnsi="Times New Roman" w:cs="Times New Roman"/>
-        </w:rPr>
-        <w:t>Languages</w:t>
-      </w:r>
-      <w:proofErr w:type="spellEnd"/>
-      <w:r>
-        <w:rPr>
-          <w:rFonts w:ascii="Times New Roman" w:hAnsi="Times New Roman" w:cs="Times New Roman"/>
-        </w:rPr>
-        <w:t xml:space="preserve">: </w:t>
-      </w:r>
-      <w:r>
-        <w:rPr>
-          <w:rFonts w:ascii="Times New Roman" w:hAnsi="Times New Roman" w:cs="Times New Roman"/>
-          <w:b/>
-          <w:color w:val="FF0000"/>
-        </w:rPr>
-        <w:t>KO</w:t>
-      </w:r>
-      <w:r>
-        <w:rPr>
-          <w:rFonts w:ascii="Times New Roman" w:hAnsi="Times New Roman" w:cs="Times New Roman"/>
-          <w:b/>
-          <w:color w:val="FF0000"/>
-        </w:rPr>
         <w:br/>
       </w:r>
       <w:r>
@@ -672,76 +742,6 @@
         </w:rPr>
         <w:t xml:space="preserve">Test suite de la page International settings/ </w:t>
       </w:r>
-      <w:proofErr w:type="spellStart"/>
-      <w:r>
-        <w:rPr>
-          <w:rFonts w:ascii="Times New Roman" w:hAnsi="Times New Roman" w:cs="Times New Roman"/>
-        </w:rPr>
-        <w:t>Currencies</w:t>
-      </w:r>
-      <w:proofErr w:type="spellEnd"/>
-      <w:r>
-        <w:rPr>
-          <w:rFonts w:ascii="Times New Roman" w:hAnsi="Times New Roman" w:cs="Times New Roman"/>
-        </w:rPr>
-        <w:t xml:space="preserve">: </w:t>
-      </w:r>
-      <w:r>
-        <w:rPr>
-          <w:rFonts w:ascii="Times New Roman" w:hAnsi="Times New Roman" w:cs="Times New Roman"/>
-          <w:b/>
-          <w:color w:val="FF0000"/>
-        </w:rPr>
-        <w:t>KO</w:t>
-      </w:r>
-      <w:r>
-        <w:rPr>
-          <w:rFonts w:ascii="Times New Roman" w:hAnsi="Times New Roman" w:cs="Times New Roman"/>
-          <w:b/>
-          <w:color w:val="FF0000"/>
-        </w:rPr>
-        <w:br/>
-      </w:r>
-      <w:r>
-        <w:rPr>
-          <w:rFonts w:ascii="Times New Roman" w:hAnsi="Times New Roman" w:cs="Times New Roman"/>
-        </w:rPr>
-        <w:t xml:space="preserve">Test suite de la page International settings/ </w:t>
-      </w:r>
-      <w:r>
-        <w:rPr>
-          <w:rFonts w:ascii="Times New Roman" w:hAnsi="Times New Roman" w:cs="Times New Roman"/>
-        </w:rPr>
-        <w:t>Countries</w:t>
-      </w:r>
-      <w:r>
-        <w:rPr>
-          <w:rFonts w:ascii="Times New Roman" w:hAnsi="Times New Roman" w:cs="Times New Roman"/>
-        </w:rPr>
-        <w:t xml:space="preserve">: </w:t>
-      </w:r>
-      <w:r>
-        <w:rPr>
-          <w:rFonts w:ascii="Times New Roman" w:hAnsi="Times New Roman" w:cs="Times New Roman"/>
-          <w:b/>
-          <w:color w:val="FF0000"/>
-        </w:rPr>
-        <w:t>KO</w:t>
-      </w:r>
-      <w:r>
-        <w:rPr>
-          <w:rFonts w:ascii="Times New Roman" w:hAnsi="Times New Roman" w:cs="Times New Roman"/>
-          <w:b/>
-          <w:color w:val="FF0000"/>
-        </w:rPr>
-        <w:br/>
-      </w:r>
-      <w:r>
-        <w:rPr>
-          <w:rFonts w:ascii="Times New Roman" w:hAnsi="Times New Roman" w:cs="Times New Roman"/>
-        </w:rPr>
-        <w:t xml:space="preserve">Test suite de la page International settings/ </w:t>
-      </w:r>
       <w:r>
         <w:rPr>
           <w:rFonts w:ascii="Times New Roman" w:hAnsi="Times New Roman" w:cs="Times New Roman"/>
@@ -758,9 +758,9 @@
         <w:rPr>
           <w:rFonts w:ascii="Times New Roman" w:hAnsi="Times New Roman" w:cs="Times New Roman"/>
           <w:b/>
-          <w:color w:val="FF0000"/>
-        </w:rPr>
-        <w:t>KO</w:t>
+          <w:color w:val="00B050"/>
+        </w:rPr>
+        <w:t>OK</w:t>
       </w:r>
       <w:r>
         <w:rPr>
@@ -2946,6 +2946,7 @@
   <w:style w:type="character" w:default="1" w:styleId="Policepardfaut">
     <w:name w:val="Default Paragraph Font"/>
     <w:uiPriority w:val="1"/>
+    <w:semiHidden/>
     <w:unhideWhenUsed/>
   </w:style>
   <w:style w:type="table" w:default="1" w:styleId="TableauNormal">
@@ -3312,7 +3313,7 @@
 </file>
 
 <file path=customXml/itemProps1.xml><?xml version="1.0" encoding="utf-8"?>
-<ds:datastoreItem xmlns:ds="http://schemas.openxmlformats.org/officeDocument/2006/customXml" ds:itemID="{CD9F6600-9395-4942-B1F0-243D298CDA4D}">
+<ds:datastoreItem xmlns:ds="http://schemas.openxmlformats.org/officeDocument/2006/customXml" ds:itemID="{C9DB97FD-AECB-4085-A82E-0F86E55C00E8}">
   <ds:schemaRefs>
     <ds:schemaRef ds:uri="http://schemas.openxmlformats.org/officeDocument/2006/bibliography"/>
   </ds:schemaRefs>

</xml_diff>

<commit_message>
Update the file with the new suite case
</commit_message>
<xml_diff>
--- a/meveo-tests/Selenium/Rapport_Complet_sur_Application.docx
+++ b/meveo-tests/Selenium/Rapport_Complet_sur_Application.docx
@@ -3117,87 +3117,87 @@
         <w:rPr>
           <w:rFonts w:ascii="Times New Roman" w:hAnsi="Times New Roman" w:cs="Times New Roman"/>
           <w:b/>
+          <w:color w:val="00B050"/>
+        </w:rPr>
+        <w:t>OK</w:t>
+      </w:r>
+      <w:r>
+        <w:rPr>
+          <w:rFonts w:ascii="Times New Roman" w:hAnsi="Times New Roman" w:cs="Times New Roman"/>
+          <w:b/>
+          <w:color w:val="00B050"/>
+        </w:rPr>
+        <w:br/>
+      </w:r>
+      <w:r>
+        <w:rPr>
+          <w:rFonts w:ascii="Times New Roman" w:hAnsi="Times New Roman" w:cs="Times New Roman"/>
+        </w:rPr>
+        <w:t xml:space="preserve">Test suite de la page </w:t>
+      </w:r>
+      <w:proofErr w:type="spellStart"/>
+      <w:r>
+        <w:rPr>
+          <w:rFonts w:ascii="Times New Roman" w:hAnsi="Times New Roman" w:cs="Times New Roman"/>
+        </w:rPr>
+        <w:t>Reporting</w:t>
+      </w:r>
+      <w:proofErr w:type="spellEnd"/>
+      <w:r>
+        <w:rPr>
+          <w:rFonts w:ascii="Times New Roman" w:hAnsi="Times New Roman" w:cs="Times New Roman"/>
+        </w:rPr>
+        <w:t>/</w:t>
+      </w:r>
+      <w:r>
+        <w:rPr>
+          <w:rFonts w:ascii="Times New Roman" w:hAnsi="Times New Roman" w:cs="Times New Roman"/>
+          <w:sz w:val="20"/>
+        </w:rPr>
+        <w:t xml:space="preserve"> </w:t>
+      </w:r>
+      <w:r>
+        <w:rPr>
+          <w:rFonts w:ascii="Times New Roman" w:hAnsi="Times New Roman" w:cs="Times New Roman"/>
+        </w:rPr>
+        <w:t xml:space="preserve">Cache Information: </w:t>
+      </w:r>
+      <w:r>
+        <w:rPr>
+          <w:rFonts w:ascii="Times New Roman" w:hAnsi="Times New Roman" w:cs="Times New Roman"/>
+          <w:b/>
+          <w:color w:val="00B050"/>
+        </w:rPr>
+        <w:t>OK</w:t>
+      </w:r>
+      <w:r>
+        <w:rPr>
+          <w:rFonts w:ascii="Times New Roman" w:hAnsi="Times New Roman" w:cs="Times New Roman"/>
+          <w:b/>
+          <w:color w:val="00B050"/>
+        </w:rPr>
+        <w:br/>
+      </w:r>
+      <w:r>
+        <w:rPr>
+          <w:rFonts w:ascii="Times New Roman" w:hAnsi="Times New Roman" w:cs="Times New Roman"/>
+        </w:rPr>
+        <w:t xml:space="preserve">Test suite de la page Tools/ Export: </w:t>
+      </w:r>
+      <w:r>
+        <w:rPr>
+          <w:rFonts w:ascii="Times New Roman" w:hAnsi="Times New Roman" w:cs="Times New Roman"/>
+          <w:b/>
+          <w:color w:val="00B050"/>
+        </w:rPr>
+        <w:t>OK</w:t>
+      </w:r>
+      <w:r>
+        <w:rPr>
+          <w:rFonts w:ascii="Times New Roman" w:hAnsi="Times New Roman" w:cs="Times New Roman"/>
+          <w:b/>
           <w:color w:val="FF0000"/>
         </w:rPr>
-        <w:t>KO</w:t>
-      </w:r>
-      <w:r>
-        <w:rPr>
-          <w:rFonts w:ascii="Times New Roman" w:hAnsi="Times New Roman" w:cs="Times New Roman"/>
-          <w:b/>
-          <w:color w:val="00B050"/>
-        </w:rPr>
-        <w:br/>
-      </w:r>
-      <w:r>
-        <w:rPr>
-          <w:rFonts w:ascii="Times New Roman" w:hAnsi="Times New Roman" w:cs="Times New Roman"/>
-        </w:rPr>
-        <w:t xml:space="preserve">Test suite de la page </w:t>
-      </w:r>
-      <w:proofErr w:type="spellStart"/>
-      <w:r>
-        <w:rPr>
-          <w:rFonts w:ascii="Times New Roman" w:hAnsi="Times New Roman" w:cs="Times New Roman"/>
-        </w:rPr>
-        <w:t>Reporting</w:t>
-      </w:r>
-      <w:proofErr w:type="spellEnd"/>
-      <w:r>
-        <w:rPr>
-          <w:rFonts w:ascii="Times New Roman" w:hAnsi="Times New Roman" w:cs="Times New Roman"/>
-        </w:rPr>
-        <w:t>/</w:t>
-      </w:r>
-      <w:r>
-        <w:rPr>
-          <w:rFonts w:ascii="Times New Roman" w:hAnsi="Times New Roman" w:cs="Times New Roman"/>
-          <w:sz w:val="20"/>
-        </w:rPr>
-        <w:t xml:space="preserve"> </w:t>
-      </w:r>
-      <w:r>
-        <w:rPr>
-          <w:rFonts w:ascii="Times New Roman" w:hAnsi="Times New Roman" w:cs="Times New Roman"/>
-        </w:rPr>
-        <w:t xml:space="preserve">Cache Information: </w:t>
-      </w:r>
-      <w:r>
-        <w:rPr>
-          <w:rFonts w:ascii="Times New Roman" w:hAnsi="Times New Roman" w:cs="Times New Roman"/>
-          <w:b/>
-          <w:color w:val="00B050"/>
-        </w:rPr>
-        <w:t>OK</w:t>
-      </w:r>
-      <w:r>
-        <w:rPr>
-          <w:rFonts w:ascii="Times New Roman" w:hAnsi="Times New Roman" w:cs="Times New Roman"/>
-          <w:b/>
-          <w:color w:val="00B050"/>
-        </w:rPr>
-        <w:br/>
-      </w:r>
-      <w:r>
-        <w:rPr>
-          <w:rFonts w:ascii="Times New Roman" w:hAnsi="Times New Roman" w:cs="Times New Roman"/>
-        </w:rPr>
-        <w:t xml:space="preserve">Test suite de la page Tools/ Export: </w:t>
-      </w:r>
-      <w:r>
-        <w:rPr>
-          <w:rFonts w:ascii="Times New Roman" w:hAnsi="Times New Roman" w:cs="Times New Roman"/>
-          <w:b/>
-          <w:color w:val="FF0000"/>
-        </w:rPr>
-        <w:t>KO</w:t>
-      </w:r>
-      <w:r>
-        <w:rPr>
-          <w:rFonts w:ascii="Times New Roman" w:hAnsi="Times New Roman" w:cs="Times New Roman"/>
-          <w:b/>
-          <w:color w:val="FF0000"/>
-        </w:rPr>
         <w:br/>
       </w:r>
       <w:r>
@@ -3210,9 +3210,9 @@
         <w:rPr>
           <w:rFonts w:ascii="Times New Roman" w:hAnsi="Times New Roman" w:cs="Times New Roman"/>
           <w:b/>
-          <w:color w:val="FF0000"/>
-        </w:rPr>
-        <w:t>KO</w:t>
+          <w:color w:val="00B050"/>
+        </w:rPr>
+        <w:t>OK</w:t>
       </w:r>
     </w:p>
     <w:p>
@@ -3873,7 +3873,7 @@
 </file>
 
 <file path=customXml/itemProps1.xml><?xml version="1.0" encoding="utf-8"?>
-<ds:datastoreItem xmlns:ds="http://schemas.openxmlformats.org/officeDocument/2006/customXml" ds:itemID="{6530CC8A-91E8-4DF4-BD24-392FB4407F76}">
+<ds:datastoreItem xmlns:ds="http://schemas.openxmlformats.org/officeDocument/2006/customXml" ds:itemID="{F056B784-314C-4374-BBF3-9A6F8F91D59C}">
   <ds:schemaRefs>
     <ds:schemaRef ds:uri="http://schemas.openxmlformats.org/officeDocument/2006/bibliography"/>
   </ds:schemaRefs>

</xml_diff>